<commit_message>
Refatoracao do calculo de irrf para se adequar a legislacao real. Atualizacao do readme e diario
</commit_message>
<xml_diff>
--- a/Diario_Dev.docx
+++ b/Diario_Dev.docx
@@ -8,15 +8,7 @@
         <w:jc w:val="both"/>
       </w:pPr>
       <w:r>
-        <w:t xml:space="preserve">Resolvi fazer meu primeiro projeto pessoal da análise de dados, tenho feito diversos </w:t>
-      </w:r>
-      <w:proofErr w:type="gramStart"/>
-      <w:r>
-        <w:t>cursos</w:t>
-      </w:r>
-      <w:proofErr w:type="gramEnd"/>
-      <w:r>
-        <w:t xml:space="preserve"> mas acho que está na hora de começar a desenvolver </w:t>
+        <w:t xml:space="preserve">Resolvi fazer meu primeiro projeto pessoal da análise de dados, tenho feito diversos cursos mas acho que está na hora de começar a desenvolver </w:t>
       </w:r>
       <w:r>
         <w:t xml:space="preserve">meus próprios projetos </w:t>
@@ -55,15 +47,7 @@
         <w:t>, cerca de 10 anos</w:t>
       </w:r>
       <w:r>
-        <w:t xml:space="preserve"> e modéstia </w:t>
-      </w:r>
-      <w:proofErr w:type="spellStart"/>
-      <w:r>
-        <w:t>a</w:t>
-      </w:r>
-      <w:proofErr w:type="spellEnd"/>
-      <w:r>
-        <w:t xml:space="preserve"> parte domino bem ainda, então acredito que seria mais gostoso de fazer.</w:t>
+        <w:t xml:space="preserve"> e modéstia a parte domino bem ainda, então acredito que seria mais gostoso de fazer.</w:t>
       </w:r>
       <w:r>
         <w:t xml:space="preserve"> </w:t>
@@ -75,32 +59,16 @@
         <w:jc w:val="both"/>
       </w:pPr>
       <w:r>
-        <w:t xml:space="preserve">Decidi começar com o básico, cadastros de Departamentos, Cargos, Funcionários e a Folha de Pagamento em si. Já pensando num modelo mais robusto futuramente incluir tabelas como de “Registro de Ponto” (Faltas, afastamentos...) e “Encargos” (INSS, </w:t>
-      </w:r>
-      <w:proofErr w:type="gramStart"/>
-      <w:r>
-        <w:t>FGTS, etc...</w:t>
-      </w:r>
-      <w:proofErr w:type="gramEnd"/>
-      <w:r>
-        <w:t>)</w:t>
-      </w:r>
-    </w:p>
-    <w:p>
-      <w:pPr>
-        <w:ind w:firstLine="708"/>
-        <w:jc w:val="both"/>
-      </w:pPr>
-      <w:r>
-        <w:t xml:space="preserve">Usando o chat GPT como meu </w:t>
-      </w:r>
-      <w:proofErr w:type="gramStart"/>
-      <w:r>
-        <w:t>consultor</w:t>
-      </w:r>
-      <w:proofErr w:type="gramEnd"/>
-      <w:r>
-        <w:t xml:space="preserve"> mas sem pedir muitas coisas para ele, </w:t>
+        <w:t>Decidi começar com o básico, cadastros de Departamentos, Cargos, Funcionários e a Folha de Pagamento em si. Já pensando num modelo mais robusto futuramente incluir tabelas como de “Registro de Ponto” (Faltas, afastamentos...) e “Encargos” (INSS, FGTS, etc...)</w:t>
+      </w:r>
+    </w:p>
+    <w:p>
+      <w:pPr>
+        <w:ind w:firstLine="708"/>
+        <w:jc w:val="both"/>
+      </w:pPr>
+      <w:r>
+        <w:t xml:space="preserve">Usando o chat GPT como meu consultor mas sem pedir muitas coisas para ele, </w:t>
       </w:r>
       <w:r>
         <w:t xml:space="preserve">evitando que ele escreva as coisas para mim, </w:t>
@@ -172,15 +140,7 @@
         <w:t>s</w:t>
       </w:r>
       <w:r>
-        <w:t xml:space="preserve"> das tabelas de Funcionários, Departamentos, Cargos e da Folha de pagamento em si. Comecei criando os 3 primeiros pois acreditava que seriam mais fáceis, resolvi fazer a modelagem direto no próprio MySQL, e fazendo alguns ajustes via script </w:t>
-      </w:r>
-      <w:proofErr w:type="gramStart"/>
-      <w:r>
-        <w:t>pra</w:t>
-      </w:r>
-      <w:proofErr w:type="gramEnd"/>
-      <w:r>
-        <w:t xml:space="preserve"> testar e depois alterar o próprio modelo.</w:t>
+        <w:t xml:space="preserve"> das tabelas de Funcionários, Departamentos, Cargos e da Folha de pagamento em si. Comecei criando os 3 primeiros pois acreditava que seriam mais fáceis, resolvi fazer a modelagem direto no próprio MySQL, e fazendo alguns ajustes via script pra testar e depois alterar o próprio modelo.</w:t>
       </w:r>
       <w:r>
         <w:t xml:space="preserve"> </w:t>
@@ -385,15 +345,7 @@
         <w:t xml:space="preserve">que </w:t>
       </w:r>
       <w:r>
-        <w:t xml:space="preserve">eu precisava para o GPT, informei quais os códigos dos departamentos e cargos </w:t>
-      </w:r>
-      <w:proofErr w:type="gramStart"/>
-      <w:r>
-        <w:t>pra</w:t>
-      </w:r>
-      <w:proofErr w:type="gramEnd"/>
-      <w:r>
-        <w:t xml:space="preserve"> ele se basear, já que no cadastro do funcionário estaria só o código da função e do departamento.</w:t>
+        <w:t>eu precisava para o GPT, informei quais os códigos dos departamentos e cargos pra ele se basear, já que no cadastro do funcionário estaria só o código da função e do departamento.</w:t>
       </w:r>
     </w:p>
     <w:p>
@@ -530,48 +482,16 @@
         <w:jc w:val="both"/>
       </w:pPr>
       <w:r>
-        <w:t xml:space="preserve">Para o Departamento e Cargo eu queria uma coluna informando se o Departamento era uma despesa direta ou indireta e o Cargo se era operacional, tático ou estratégico, estava na dúvida se criava uma tabela separada com essas informações e vinculava com uma chave </w:t>
-      </w:r>
-      <w:proofErr w:type="gramStart"/>
-      <w:r>
-        <w:t>estrangeira</w:t>
-      </w:r>
-      <w:proofErr w:type="gramEnd"/>
-      <w:r>
-        <w:t xml:space="preserve"> mas descobri que nesse caso o melhor seria utilizar um ENUM pois seriam opções fixas, não tenderiam a mudar então seria melhor do que criar uma tabela a parte para isso, resolveu meu problema.</w:t>
-      </w:r>
-    </w:p>
-    <w:p>
-      <w:pPr>
-        <w:ind w:firstLine="708"/>
-        <w:jc w:val="both"/>
-      </w:pPr>
-      <w:r>
-        <w:t xml:space="preserve">O GPT me fez algumas sugestões de incluir o AUTOINCREMENT nas tabelas de Departamento e Cargo que pensei que seria melhor para a empresa separar por faixas, tipo cargos que começassem com o número 1 seria operacional, com 2 </w:t>
-      </w:r>
-      <w:proofErr w:type="gramStart"/>
-      <w:r>
-        <w:t>tático e etc...</w:t>
-      </w:r>
-      <w:proofErr w:type="gramEnd"/>
-      <w:r>
-        <w:t xml:space="preserve"> mas ele me convenceu que não seria uma boa </w:t>
-      </w:r>
-      <w:proofErr w:type="spellStart"/>
-      <w:r>
-        <w:t>idéia</w:t>
-      </w:r>
-      <w:proofErr w:type="spellEnd"/>
-      <w:r>
-        <w:t xml:space="preserve"> nem boa prática e fez sentido </w:t>
-      </w:r>
-      <w:proofErr w:type="gramStart"/>
-      <w:r>
-        <w:t>pra</w:t>
-      </w:r>
-      <w:proofErr w:type="gramEnd"/>
-      <w:r>
-        <w:t xml:space="preserve"> mim também.</w:t>
+        <w:t>Para o Departamento e Cargo eu queria uma coluna informando se o Departamento era uma despesa direta ou indireta e o Cargo se era operacional, tático ou estratégico, estava na dúvida se criava uma tabela separada com essas informações e vinculava com uma chave estrangeira mas descobri que nesse caso o melhor seria utilizar um ENUM pois seriam opções fixas, não tenderiam a mudar então seria melhor do que criar uma tabela a parte para isso, resolveu meu problema.</w:t>
+      </w:r>
+    </w:p>
+    <w:p>
+      <w:pPr>
+        <w:ind w:firstLine="708"/>
+        <w:jc w:val="both"/>
+      </w:pPr>
+      <w:r>
+        <w:t>O GPT me fez algumas sugestões de incluir o AUTOINCREMENT nas tabelas de Departamento e Cargo que pensei que seria melhor para a empresa separar por faixas, tipo cargos que começassem com o número 1 seria operacional, com 2 tático e etc... mas ele me convenceu que não seria uma boa idéia nem boa prática e fez sentido pra mim também.</w:t>
       </w:r>
     </w:p>
     <w:p>
@@ -627,15 +547,7 @@
         <w:jc w:val="both"/>
       </w:pPr>
       <w:r>
-        <w:t xml:space="preserve">INSERT INTO </w:t>
-      </w:r>
-      <w:proofErr w:type="gramStart"/>
-      <w:r>
-        <w:t>departamentos(</w:t>
-      </w:r>
-      <w:proofErr w:type="gramEnd"/>
-      <w:r>
-        <w:t>nome, despesa)</w:t>
+        <w:t>INSERT INTO departamentos(nome, despesa)</w:t>
       </w:r>
     </w:p>
     <w:p>
@@ -740,15 +652,7 @@
         <w:jc w:val="both"/>
       </w:pPr>
       <w:r>
-        <w:t>('</w:t>
-      </w:r>
-      <w:proofErr w:type="spellStart"/>
-      <w:r>
-        <w:t>Servicos</w:t>
-      </w:r>
-      <w:proofErr w:type="spellEnd"/>
-      <w:r>
-        <w:t xml:space="preserve"> Gerais', 'direta'),</w:t>
+        <w:t>('Servicos Gerais', 'direta'),</w:t>
       </w:r>
     </w:p>
     <w:p>
@@ -796,11 +700,9 @@
         <w:ind w:left="708"/>
         <w:jc w:val="both"/>
       </w:pPr>
-      <w:proofErr w:type="spellStart"/>
       <w:r>
         <w:t>values</w:t>
       </w:r>
-      <w:proofErr w:type="spellEnd"/>
     </w:p>
     <w:p>
       <w:pPr>
@@ -862,15 +764,7 @@
         <w:jc w:val="both"/>
       </w:pPr>
       <w:r>
-        <w:t xml:space="preserve">('Aux. </w:t>
-      </w:r>
-      <w:proofErr w:type="spellStart"/>
-      <w:r>
-        <w:t>Servicos</w:t>
-      </w:r>
-      <w:proofErr w:type="spellEnd"/>
-      <w:r>
-        <w:t xml:space="preserve"> Gerais', 'Operacional'),</w:t>
+        <w:t>('Aux. Servicos Gerais', 'Operacional'),</w:t>
       </w:r>
     </w:p>
     <w:p>
@@ -879,15 +773,7 @@
         <w:jc w:val="both"/>
       </w:pPr>
       <w:r>
-        <w:t>('Gerente', '</w:t>
-      </w:r>
-      <w:proofErr w:type="spellStart"/>
-      <w:r>
-        <w:t>Estrategico</w:t>
-      </w:r>
-      <w:proofErr w:type="spellEnd"/>
-      <w:r>
-        <w:t>'),</w:t>
+        <w:t>('Gerente', 'Estrategico'),</w:t>
       </w:r>
     </w:p>
     <w:p>
@@ -896,15 +782,7 @@
         <w:jc w:val="both"/>
       </w:pPr>
       <w:r>
-        <w:t>('Diretor', '</w:t>
-      </w:r>
-      <w:proofErr w:type="spellStart"/>
-      <w:r>
-        <w:t>Estrategico</w:t>
-      </w:r>
-      <w:proofErr w:type="spellEnd"/>
-      <w:r>
-        <w:t>');</w:t>
+        <w:t>('Diretor', 'Estrategico');</w:t>
       </w:r>
     </w:p>
     <w:p>
@@ -957,39 +835,7 @@
         <w:t>foi</w:t>
       </w:r>
       <w:r>
-        <w:t xml:space="preserve"> total na criação da tabela de “Folha de Pagamento”, tinha uma </w:t>
-      </w:r>
-      <w:proofErr w:type="spellStart"/>
-      <w:r>
-        <w:t>idéia</w:t>
-      </w:r>
-      <w:proofErr w:type="spellEnd"/>
-      <w:r>
-        <w:t xml:space="preserve"> inicial bem simples de colocar só o </w:t>
-      </w:r>
-      <w:proofErr w:type="spellStart"/>
-      <w:r>
-        <w:t>id_folha</w:t>
-      </w:r>
-      <w:proofErr w:type="spellEnd"/>
-      <w:r>
-        <w:t xml:space="preserve">, </w:t>
-      </w:r>
-      <w:proofErr w:type="spellStart"/>
-      <w:r>
-        <w:t>id_funcionário</w:t>
-      </w:r>
-      <w:proofErr w:type="spellEnd"/>
-      <w:r>
-        <w:t xml:space="preserve"> e o salário base e daí fazer todos os cálculos depois criando </w:t>
-      </w:r>
-      <w:proofErr w:type="gramStart"/>
-      <w:r>
-        <w:t>colunas ou medidas</w:t>
-      </w:r>
-      <w:proofErr w:type="gramEnd"/>
-      <w:r>
-        <w:t xml:space="preserve"> mas resolvi fazer já tudo na própria tabela de Folha de Pagamento, acabou </w:t>
+        <w:t xml:space="preserve"> total na criação da tabela de “Folha de Pagamento”, tinha uma idéia inicial bem simples de colocar só o id_folha, id_funcionário e o salário base e daí fazer todos os cálculos depois criando colunas ou medidas mas resolvi fazer já tudo na própria tabela de Folha de Pagamento, acabou </w:t>
       </w:r>
       <w:r>
         <w:t xml:space="preserve">que </w:t>
@@ -1004,6 +850,9 @@
         <w:jc w:val="both"/>
       </w:pPr>
       <w:r>
+        <w:rPr>
+          <w:noProof/>
+        </w:rPr>
         <w:drawing>
           <wp:inline distT="0" distB="0" distL="0" distR="0" wp14:anchorId="44F99BA5" wp14:editId="209F7DBC">
             <wp:extent cx="2372056" cy="3705742"/>
@@ -1046,13 +895,8 @@
         <w:jc w:val="both"/>
       </w:pPr>
       <w:r>
-        <w:t xml:space="preserve">Criei duas fórmulas para calcular o INSS e o </w:t>
-      </w:r>
-      <w:proofErr w:type="gramStart"/>
-      <w:r>
-        <w:t>IRRF</w:t>
-      </w:r>
-      <w:proofErr w:type="gramEnd"/>
+        <w:t>Criei duas fórmulas para calcular o INSS e o IRRF</w:t>
+      </w:r>
       <w:r>
         <w:t xml:space="preserve"> mas serão necessários ajustes para o cálculo ficar correto com a regra atual:</w:t>
       </w:r>
@@ -1066,39 +910,8 @@
         </w:numPr>
         <w:jc w:val="both"/>
       </w:pPr>
-      <w:proofErr w:type="spellStart"/>
-      <w:r>
-        <w:t>calcula_</w:t>
-      </w:r>
-      <w:proofErr w:type="gramStart"/>
-      <w:r>
-        <w:t>inss</w:t>
-      </w:r>
-      <w:proofErr w:type="spellEnd"/>
-      <w:r>
-        <w:t>(</w:t>
-      </w:r>
-      <w:proofErr w:type="spellStart"/>
-      <w:proofErr w:type="gramEnd"/>
-      <w:r>
-        <w:t>p_</w:t>
-      </w:r>
-      <w:proofErr w:type="gramStart"/>
-      <w:r>
-        <w:t>salario</w:t>
-      </w:r>
-      <w:proofErr w:type="spellEnd"/>
-      <w:proofErr w:type="gramEnd"/>
-      <w:r>
-        <w:t xml:space="preserve"> </w:t>
-      </w:r>
-      <w:proofErr w:type="gramStart"/>
-      <w:r>
-        <w:t>DECIMAL(</w:t>
-      </w:r>
-      <w:proofErr w:type="gramEnd"/>
-      <w:r>
-        <w:t>10,2)</w:t>
+      <w:r>
+        <w:t>calcula_inss(p_salario DECIMAL(10,2)</w:t>
       </w:r>
     </w:p>
     <w:p>
@@ -1110,160 +923,65 @@
         </w:numPr>
         <w:jc w:val="both"/>
       </w:pPr>
-      <w:proofErr w:type="spellStart"/>
-      <w:r>
-        <w:t>calcula_</w:t>
-      </w:r>
-      <w:proofErr w:type="gramStart"/>
-      <w:r>
-        <w:t>irrf</w:t>
-      </w:r>
-      <w:proofErr w:type="spellEnd"/>
-      <w:r>
-        <w:t>(</w:t>
-      </w:r>
-      <w:proofErr w:type="spellStart"/>
-      <w:proofErr w:type="gramEnd"/>
-      <w:r>
-        <w:t>p_</w:t>
-      </w:r>
-      <w:proofErr w:type="gramStart"/>
-      <w:r>
-        <w:t>salario</w:t>
-      </w:r>
-      <w:proofErr w:type="spellEnd"/>
-      <w:proofErr w:type="gramEnd"/>
+      <w:r>
+        <w:t>calcula_irrf(p_salario DECIMAL(10,2)</w:t>
+      </w:r>
+      <w:r>
+        <w:tab/>
+      </w:r>
+    </w:p>
+    <w:p>
+      <w:pPr>
+        <w:ind w:firstLine="708"/>
+        <w:jc w:val="both"/>
+      </w:pPr>
+      <w:r>
+        <w:t xml:space="preserve">A fórmula do INSS usa uma tabela </w:t>
+      </w:r>
+      <w:r>
+        <w:t xml:space="preserve"> separada </w:t>
+      </w:r>
+      <w:r>
+        <w:t>como base, onde consta o valor inicial e valor final de cada faixa do INSS, aí ela faz um SELECT buscando a alíquota correspondente ao salário que foi informado e multiplicando por ela.</w:t>
+      </w:r>
+    </w:p>
+    <w:p>
+      <w:pPr>
+        <w:jc w:val="both"/>
+      </w:pPr>
+      <w:r>
+        <w:t>A fórmula do IRRF ficou mais simples fiz apenas um IF se o salário for menor que 5.000,00 o desconto seria 0 e se for maior que 5.000,00 aplicaria 27,5%, sei que não é exatamente assim que funciona mas fica pra melhorias futuras.</w:t>
+      </w:r>
+    </w:p>
+    <w:p>
+      <w:pPr>
+        <w:ind w:firstLine="708"/>
+        <w:jc w:val="both"/>
+      </w:pPr>
+      <w:r>
+        <w:t xml:space="preserve">Consegui criar a tabela mas não sabia como iria incluir os </w:t>
+      </w:r>
+      <w:r>
+        <w:t xml:space="preserve">dados e para isso o GPT me ajudou bastante, tentei criar uma procedure pra isso, comecei mas não consegui finalizar foi quando ele ajustou pra mim, aí criei essa procedure pra gerar </w:t>
+      </w:r>
+      <w:r>
+        <w:lastRenderedPageBreak/>
+        <w:t>colocando a matrícula e a competência e o GPT me ajudou a criar outra procedure pra executar todos os colaboradores de uma só vez</w:t>
+      </w:r>
+      <w:r>
+        <w:t xml:space="preserve">. </w:t>
+      </w:r>
+    </w:p>
+    <w:p>
+      <w:pPr>
+        <w:jc w:val="both"/>
+      </w:pPr>
+      <w:r>
+        <w:t>No final</w:t>
+      </w:r>
       <w:r>
         <w:t xml:space="preserve"> </w:t>
       </w:r>
-      <w:proofErr w:type="gramStart"/>
-      <w:r>
-        <w:t>DECIMAL(</w:t>
-      </w:r>
-      <w:proofErr w:type="gramEnd"/>
-      <w:r>
-        <w:t>10,2)</w:t>
-      </w:r>
-      <w:r>
-        <w:tab/>
-      </w:r>
-    </w:p>
-    <w:p>
-      <w:pPr>
-        <w:ind w:firstLine="708"/>
-        <w:jc w:val="both"/>
-      </w:pPr>
-      <w:r>
-        <w:t xml:space="preserve">A fórmula do INSS usa uma </w:t>
-      </w:r>
-      <w:proofErr w:type="gramStart"/>
-      <w:r>
-        <w:t xml:space="preserve">tabela </w:t>
-      </w:r>
-      <w:r>
-        <w:t xml:space="preserve"> separada</w:t>
-      </w:r>
-      <w:proofErr w:type="gramEnd"/>
-      <w:r>
-        <w:t xml:space="preserve"> </w:t>
-      </w:r>
-      <w:r>
-        <w:t>como base, onde consta o valor inicial e valor final de cada faixa do INSS, aí ela faz um SELECT buscando a alíquota correspondente ao salário que foi informado e multiplicando por ela.</w:t>
-      </w:r>
-    </w:p>
-    <w:p>
-      <w:pPr>
-        <w:jc w:val="both"/>
-      </w:pPr>
-      <w:r>
-        <w:t xml:space="preserve">A fórmula do IRRF ficou mais simples fiz apenas um IF se o salário for menor que 5.000,00 o desconto seria 0 e se for maior que 5.000,00 aplicaria 27,5%, sei que não é exatamente assim que </w:t>
-      </w:r>
-      <w:proofErr w:type="gramStart"/>
-      <w:r>
-        <w:t>funciona</w:t>
-      </w:r>
-      <w:proofErr w:type="gramEnd"/>
-      <w:r>
-        <w:t xml:space="preserve"> mas fica pra melhorias futuras.</w:t>
-      </w:r>
-    </w:p>
-    <w:p>
-      <w:pPr>
-        <w:ind w:firstLine="708"/>
-        <w:jc w:val="both"/>
-      </w:pPr>
-      <w:r>
-        <w:t xml:space="preserve">Consegui criar a </w:t>
-      </w:r>
-      <w:proofErr w:type="gramStart"/>
-      <w:r>
-        <w:t>tabela</w:t>
-      </w:r>
-      <w:proofErr w:type="gramEnd"/>
-      <w:r>
-        <w:t xml:space="preserve"> mas não sabia como iria incluir os </w:t>
-      </w:r>
-      <w:r>
-        <w:t xml:space="preserve">dados e para isso o GPT me ajudou bastante, tentei criar uma procedure </w:t>
-      </w:r>
-      <w:proofErr w:type="gramStart"/>
-      <w:r>
-        <w:t>pra</w:t>
-      </w:r>
-      <w:proofErr w:type="gramEnd"/>
-      <w:r>
-        <w:t xml:space="preserve"> isso, </w:t>
-      </w:r>
-      <w:proofErr w:type="gramStart"/>
-      <w:r>
-        <w:t>comecei</w:t>
-      </w:r>
-      <w:proofErr w:type="gramEnd"/>
-      <w:r>
-        <w:t xml:space="preserve"> mas não consegui finalizar foi quando ele ajustou </w:t>
-      </w:r>
-      <w:proofErr w:type="gramStart"/>
-      <w:r>
-        <w:t>pra</w:t>
-      </w:r>
-      <w:proofErr w:type="gramEnd"/>
-      <w:r>
-        <w:t xml:space="preserve"> mim, aí criei essa procedure </w:t>
-      </w:r>
-      <w:proofErr w:type="gramStart"/>
-      <w:r>
-        <w:t>pra</w:t>
-      </w:r>
-      <w:proofErr w:type="gramEnd"/>
-      <w:r>
-        <w:t xml:space="preserve"> gerar </w:t>
-      </w:r>
-      <w:r>
-        <w:lastRenderedPageBreak/>
-        <w:t xml:space="preserve">colocando a matrícula e a competência e o GPT me ajudou a criar outra procedure </w:t>
-      </w:r>
-      <w:proofErr w:type="gramStart"/>
-      <w:r>
-        <w:t>pra</w:t>
-      </w:r>
-      <w:proofErr w:type="gramEnd"/>
-      <w:r>
-        <w:t xml:space="preserve"> executar todos os colaboradores de uma só vez</w:t>
-      </w:r>
-      <w:r>
-        <w:t xml:space="preserve">. </w:t>
-      </w:r>
-    </w:p>
-    <w:p>
-      <w:pPr>
-        <w:jc w:val="both"/>
-      </w:pPr>
-      <w:r>
-        <w:t>No final</w:t>
-      </w:r>
-      <w:r>
-        <w:t xml:space="preserve"> </w:t>
-      </w:r>
       <w:r>
         <w:t>ficaram 2 funções e 2 procedures.</w:t>
       </w:r>
@@ -1548,15 +1266,7 @@
         <w:jc w:val="both"/>
       </w:pPr>
       <w:r>
-        <w:t xml:space="preserve">Fui criar a tabela de folha de pagamento, queria colocar uma coluna </w:t>
-      </w:r>
-      <w:proofErr w:type="gramStart"/>
-      <w:r>
-        <w:t>de  ‘</w:t>
-      </w:r>
-      <w:proofErr w:type="gramEnd"/>
-      <w:r>
-        <w:t>compet</w:t>
+        <w:t>Fui criar a tabela de folha de pagamento, queria colocar uma coluna de  ‘compet</w:t>
       </w:r>
       <w:r>
         <w:t>ê</w:t>
@@ -1571,23 +1281,7 @@
         <w:t>2024 por exemplo, não sabia como fazer</w:t>
       </w:r>
       <w:r>
-        <w:t xml:space="preserve"> e vi que não tem como (pelo menos até onde pesquisei), tive que cadastrar a data completa mesmo (</w:t>
-      </w:r>
-      <w:proofErr w:type="spellStart"/>
-      <w:r>
-        <w:t>ex</w:t>
-      </w:r>
-      <w:proofErr w:type="spellEnd"/>
-      <w:r>
-        <w:t xml:space="preserve">: 2025-10-01) mas esse tratamento será feito depois ou nas </w:t>
-      </w:r>
-      <w:proofErr w:type="spellStart"/>
-      <w:r>
-        <w:t>views</w:t>
-      </w:r>
-      <w:proofErr w:type="spellEnd"/>
-      <w:r>
-        <w:t xml:space="preserve"> ou nos painéis.</w:t>
+        <w:t xml:space="preserve"> e vi que não tem como (pelo menos até onde pesquisei), tive que cadastrar a data completa mesmo (ex: 2025-10-01) mas esse tratamento será feito depois ou nas views ou nos painéis.</w:t>
       </w:r>
     </w:p>
     <w:p>
@@ -1642,23 +1336,7 @@
       </w:pPr>
       <w:r>
         <w:tab/>
-        <w:t xml:space="preserve">Acordei com mil </w:t>
-      </w:r>
-      <w:proofErr w:type="spellStart"/>
-      <w:r>
-        <w:t>idéias</w:t>
-      </w:r>
-      <w:proofErr w:type="spellEnd"/>
-      <w:r>
-        <w:t xml:space="preserve">, depois de muitas vezes fazendo procedures nos cursos, sabia ler uma procedure, entender, alterar mas sempre me enrolava pra fazer sozinho, agora parece que caiu a ficha, e me abriu diversas possibilidades, o </w:t>
-      </w:r>
-      <w:proofErr w:type="spellStart"/>
-      <w:r>
-        <w:t>chatgpt</w:t>
-      </w:r>
-      <w:proofErr w:type="spellEnd"/>
-      <w:r>
-        <w:t xml:space="preserve"> tinha me sugerido a criar uma tabela de eventos, na minha cabeça soava muito complicado então preferi fazer alterações manuais</w:t>
+        <w:t>Acordei com mil idéias, depois de muitas vezes fazendo procedures nos cursos, sabia ler uma procedure, entender, alterar mas sempre me enrolava pra fazer sozinho, agora parece que caiu a ficha, e me abriu diversas possibilidades, o chatgpt tinha me sugerido a criar uma tabela de eventos, na minha cabeça soava muito complicado então preferi fazer alterações manuais</w:t>
       </w:r>
       <w:r>
         <w:t xml:space="preserve"> pros meus testes</w:t>
@@ -1674,15 +1352,7 @@
         <w:t xml:space="preserve">fixos </w:t>
       </w:r>
       <w:r>
-        <w:t xml:space="preserve">que a procedure vai buscar ela lá e fazer o </w:t>
-      </w:r>
-      <w:proofErr w:type="spellStart"/>
-      <w:r>
-        <w:t>insert</w:t>
-      </w:r>
-      <w:proofErr w:type="spellEnd"/>
-      <w:r>
-        <w:t xml:space="preserve"> na folha de pagamento junto com os devidos cálculos, </w:t>
+        <w:t xml:space="preserve">que a procedure vai buscar ela lá e fazer o insert na folha de pagamento junto com os devidos cálculos, </w:t>
       </w:r>
       <w:r>
         <w:t>fiz de uma forma meio grotesca mas atendeu pro que eu precisava no momento mas acredito que possa ser melhorado.</w:t>
@@ -1704,6 +1374,9 @@
         <w:jc w:val="both"/>
       </w:pPr>
       <w:r>
+        <w:rPr>
+          <w:noProof/>
+        </w:rPr>
         <w:drawing>
           <wp:inline distT="0" distB="0" distL="0" distR="0" wp14:anchorId="02CB8DE4" wp14:editId="1C1A9BB8">
             <wp:extent cx="1933845" cy="3439005"/>
@@ -1764,88 +1437,38 @@
         <w:jc w:val="both"/>
       </w:pPr>
       <w:r>
-        <w:t xml:space="preserve">Nessa tabela do resumo da folha fiquei na dúvida se poderia ser feito via </w:t>
-      </w:r>
-      <w:proofErr w:type="spellStart"/>
-      <w:proofErr w:type="gramStart"/>
-      <w:r>
-        <w:t>View</w:t>
-      </w:r>
-      <w:proofErr w:type="spellEnd"/>
-      <w:proofErr w:type="gramEnd"/>
-      <w:r>
-        <w:t xml:space="preserve"> mas achei interessante a tabela </w:t>
-      </w:r>
-      <w:proofErr w:type="gramStart"/>
-      <w:r>
-        <w:t>pra</w:t>
-      </w:r>
-      <w:proofErr w:type="gramEnd"/>
-      <w:r>
-        <w:t xml:space="preserve"> guardar um </w:t>
-      </w:r>
-      <w:proofErr w:type="gramStart"/>
-      <w:r>
-        <w:t>histórico</w:t>
-      </w:r>
-      <w:proofErr w:type="gramEnd"/>
-      <w:r>
-        <w:t xml:space="preserve"> mas não sei se é a melhor prática.</w:t>
-      </w:r>
-    </w:p>
-    <w:p>
-      <w:pPr>
-        <w:ind w:firstLine="708"/>
-        <w:jc w:val="both"/>
-      </w:pPr>
-      <w:r>
-        <w:t xml:space="preserve">Na tabela dos eventos dei uma bugada na cabeça, consegui </w:t>
-      </w:r>
-      <w:proofErr w:type="gramStart"/>
-      <w:r>
-        <w:t>fazer</w:t>
-      </w:r>
-      <w:proofErr w:type="gramEnd"/>
-      <w:r>
-        <w:t xml:space="preserve"> mas não bem da forma que eu imaginava.</w:t>
-      </w:r>
-    </w:p>
-    <w:p>
-      <w:pPr>
-        <w:ind w:firstLine="708"/>
-        <w:jc w:val="both"/>
-      </w:pPr>
-    </w:p>
-    <w:p>
-      <w:pPr>
-        <w:jc w:val="both"/>
-        <w:rPr>
-          <w:b/>
-          <w:bCs/>
-        </w:rPr>
-      </w:pPr>
-      <w:r>
-        <w:rPr>
-          <w:b/>
-          <w:bCs/>
-        </w:rPr>
-        <w:t xml:space="preserve">futuramente separar também uma tabela para os encargos da folha e alimentar via procedure, futuramente separar um </w:t>
-      </w:r>
-      <w:proofErr w:type="gramStart"/>
-      <w:r>
-        <w:rPr>
-          <w:b/>
-          <w:bCs/>
-        </w:rPr>
-        <w:t>pra</w:t>
-      </w:r>
-      <w:proofErr w:type="gramEnd"/>
-      <w:r>
-        <w:rPr>
-          <w:b/>
-          <w:bCs/>
-        </w:rPr>
-        <w:t xml:space="preserve"> plano de saúde e várias outras.</w:t>
+        <w:t>Nessa tabela do resumo da folha fiquei na dúvida se poderia ser feito via View mas achei interessante a tabela pra guardar um histórico mas não sei se é a melhor prática.</w:t>
+      </w:r>
+    </w:p>
+    <w:p>
+      <w:pPr>
+        <w:ind w:firstLine="708"/>
+        <w:jc w:val="both"/>
+      </w:pPr>
+      <w:r>
+        <w:t>Na tabela dos eventos dei uma bugada na cabeça, consegui fazer mas não bem da forma que eu imaginava.</w:t>
+      </w:r>
+    </w:p>
+    <w:p>
+      <w:pPr>
+        <w:ind w:firstLine="708"/>
+        <w:jc w:val="both"/>
+      </w:pPr>
+    </w:p>
+    <w:p>
+      <w:pPr>
+        <w:jc w:val="both"/>
+        <w:rPr>
+          <w:b/>
+          <w:bCs/>
+        </w:rPr>
+      </w:pPr>
+      <w:r>
+        <w:rPr>
+          <w:b/>
+          <w:bCs/>
+        </w:rPr>
+        <w:t>futuramente separar também uma tabela para os encargos da folha e alimentar via procedure, futuramente separar um pra plano de saúde e várias outras.</w:t>
       </w:r>
     </w:p>
     <w:p>
@@ -1932,6 +1555,9 @@
         <w:jc w:val="both"/>
       </w:pPr>
       <w:r>
+        <w:rPr>
+          <w:noProof/>
+        </w:rPr>
         <w:drawing>
           <wp:inline distT="0" distB="0" distL="0" distR="0" wp14:anchorId="09E98023" wp14:editId="4751C85A">
             <wp:extent cx="3267531" cy="666843"/>
@@ -1981,6 +1607,9 @@
         <w:jc w:val="both"/>
       </w:pPr>
       <w:r>
+        <w:rPr>
+          <w:noProof/>
+        </w:rPr>
         <w:drawing>
           <wp:inline distT="0" distB="0" distL="0" distR="0" wp14:anchorId="108019A8" wp14:editId="450E8F31">
             <wp:extent cx="3572374" cy="1409897"/>
@@ -2042,6 +1671,9 @@
         <w:jc w:val="both"/>
       </w:pPr>
       <w:r>
+        <w:rPr>
+          <w:noProof/>
+        </w:rPr>
         <w:drawing>
           <wp:inline distT="0" distB="0" distL="0" distR="0" wp14:anchorId="44E72593" wp14:editId="00145944">
             <wp:extent cx="1914792" cy="1695687"/>
@@ -2109,42 +1741,95 @@
       </w:pPr>
       <w:r>
         <w:lastRenderedPageBreak/>
-        <w:t xml:space="preserve">Para um benefício por colaborador funciona bem, mas se o colaborador tiver </w:t>
-      </w:r>
-      <w:proofErr w:type="gramStart"/>
-      <w:r>
-        <w:t>2 tipo</w:t>
-      </w:r>
-      <w:proofErr w:type="gramEnd"/>
-      <w:r>
-        <w:t xml:space="preserve"> gratificação e insalubridade não sei como faço, poderia criar beneficio1 e beneficio2 no cadastro do </w:t>
-      </w:r>
-      <w:proofErr w:type="gramStart"/>
-      <w:r>
-        <w:t>funcionário</w:t>
-      </w:r>
-      <w:proofErr w:type="gramEnd"/>
-      <w:r>
-        <w:t xml:space="preserve"> mas não parece muito viável, descobri se tenho como colocar uma lista </w:t>
-      </w:r>
-    </w:p>
-    <w:p>
-      <w:pPr>
-        <w:ind w:firstLine="708"/>
-        <w:jc w:val="both"/>
-      </w:pPr>
-    </w:p>
-    <w:p>
-      <w:pPr>
-        <w:ind w:firstLine="708"/>
-        <w:jc w:val="both"/>
-      </w:pPr>
-    </w:p>
-    <w:p>
-      <w:pPr>
-        <w:ind w:firstLine="708"/>
-        <w:jc w:val="both"/>
-      </w:pPr>
+        <w:t xml:space="preserve">Para um benefício por colaborador funciona bem, mas se o colaborador tiver 2 tipo gratificação e insalubridade não sei como faço, poderia criar beneficio1 e beneficio2 no cadastro do funcionário mas não parece muito viável, descobri se tenho como colocar uma lista </w:t>
+      </w:r>
+    </w:p>
+    <w:p>
+      <w:pPr>
+        <w:ind w:firstLine="708"/>
+        <w:jc w:val="both"/>
+      </w:pPr>
+    </w:p>
+    <w:p>
+      <w:pPr>
+        <w:ind w:firstLine="708"/>
+        <w:jc w:val="center"/>
+        <w:rPr>
+          <w:b/>
+          <w:bCs/>
+          <w:sz w:val="32"/>
+          <w:szCs w:val="32"/>
+        </w:rPr>
+      </w:pPr>
+      <w:r>
+        <w:rPr>
+          <w:b/>
+          <w:bCs/>
+          <w:sz w:val="32"/>
+          <w:szCs w:val="32"/>
+        </w:rPr>
+        <w:t xml:space="preserve">Dia </w:t>
+      </w:r>
+      <w:r>
+        <w:rPr>
+          <w:b/>
+          <w:bCs/>
+          <w:sz w:val="32"/>
+          <w:szCs w:val="32"/>
+        </w:rPr>
+        <w:t>5</w:t>
+      </w:r>
+      <w:r>
+        <w:rPr>
+          <w:b/>
+          <w:bCs/>
+          <w:sz w:val="32"/>
+          <w:szCs w:val="32"/>
+        </w:rPr>
+        <w:t xml:space="preserve"> (</w:t>
+      </w:r>
+      <w:r>
+        <w:rPr>
+          <w:b/>
+          <w:bCs/>
+          <w:sz w:val="32"/>
+          <w:szCs w:val="32"/>
+        </w:rPr>
+        <w:t>19</w:t>
+      </w:r>
+      <w:r>
+        <w:rPr>
+          <w:b/>
+          <w:bCs/>
+          <w:sz w:val="32"/>
+          <w:szCs w:val="32"/>
+        </w:rPr>
+        <w:t>/02/2026)</w:t>
+      </w:r>
+    </w:p>
+    <w:p>
+      <w:pPr>
+        <w:ind w:firstLine="708"/>
+        <w:jc w:val="center"/>
+        <w:rPr>
+          <w:b/>
+          <w:bCs/>
+          <w:sz w:val="32"/>
+          <w:szCs w:val="32"/>
+        </w:rPr>
+      </w:pPr>
+    </w:p>
+    <w:p>
+      <w:pPr>
+        <w:ind w:firstLine="708"/>
+        <w:jc w:val="both"/>
+      </w:pPr>
+      <w:r>
+        <w:t>Hoje trabalhei basicamente refatorando a fórmula do IRFF, só tinha a regra de que se o salário fosse &gt; 5000 aplicaria 27,5%, se fosse menor aplicaria 0. Agora ele está fazendo conforme pede a legislação, mesmo depois dos 5.000,00 ele ainda calcula de forma proporcional com o auxílio do redutor extra. A informação do cálculo preciso só confirmar pois peguei da internet e vi muita informação diferente, mas bateu os cálculos com o que usei de modelo.</w:t>
+      </w:r>
+      <w:r>
+        <w:t xml:space="preserve"> Alguns parâmetros do cálculo está fixo dentro da fórmula, depois vou utilizar a tabela de IRRF pra servir de fonte de dados para a fórmula.</w:t>
+      </w:r>
     </w:p>
     <w:p>
       <w:pPr>
@@ -2203,45 +1888,8 @@
         <w:ind w:firstLine="708"/>
         <w:jc w:val="both"/>
       </w:pPr>
-      <w:proofErr w:type="spellStart"/>
-      <w:r>
-        <w:t>select</w:t>
-      </w:r>
-      <w:proofErr w:type="spellEnd"/>
-      <w:r>
-        <w:t xml:space="preserve"> </w:t>
-      </w:r>
-      <w:proofErr w:type="spellStart"/>
-      <w:r>
-        <w:t>avg</w:t>
-      </w:r>
-      <w:proofErr w:type="spellEnd"/>
-      <w:r>
-        <w:t>(</w:t>
-      </w:r>
-      <w:proofErr w:type="gramStart"/>
-      <w:r>
-        <w:t>salario</w:t>
-      </w:r>
-      <w:proofErr w:type="gramEnd"/>
-      <w:r>
-        <w:t xml:space="preserve">) as 'Média Salarial' </w:t>
-      </w:r>
-      <w:proofErr w:type="spellStart"/>
-      <w:r>
-        <w:t>from</w:t>
-      </w:r>
-      <w:proofErr w:type="spellEnd"/>
-      <w:r>
-        <w:t xml:space="preserve"> </w:t>
-      </w:r>
-      <w:proofErr w:type="spellStart"/>
-      <w:r>
-        <w:t>funcionarios</w:t>
-      </w:r>
-      <w:proofErr w:type="spellEnd"/>
-      <w:r>
-        <w:t>;</w:t>
+      <w:r>
+        <w:t>select avg(salario) as 'Média Salarial' from funcionarios;</w:t>
       </w:r>
     </w:p>
     <w:p>
@@ -2272,167 +1920,35 @@
         <w:ind w:firstLine="708"/>
         <w:jc w:val="both"/>
       </w:pPr>
-      <w:proofErr w:type="spellStart"/>
-      <w:r>
-        <w:t>select</w:t>
-      </w:r>
-      <w:proofErr w:type="spellEnd"/>
-      <w:r>
-        <w:t xml:space="preserve"> </w:t>
-      </w:r>
-      <w:proofErr w:type="spellStart"/>
-      <w:proofErr w:type="gramStart"/>
-      <w:r>
-        <w:t>d.nome</w:t>
-      </w:r>
-      <w:proofErr w:type="spellEnd"/>
-      <w:proofErr w:type="gramEnd"/>
-      <w:r>
-        <w:t>, round(</w:t>
-      </w:r>
-      <w:proofErr w:type="spellStart"/>
-      <w:r>
-        <w:t>avg</w:t>
-      </w:r>
-      <w:proofErr w:type="spellEnd"/>
-      <w:r>
-        <w:t>(</w:t>
-      </w:r>
-      <w:proofErr w:type="gramStart"/>
-      <w:r>
-        <w:t>salario</w:t>
-      </w:r>
-      <w:proofErr w:type="gramEnd"/>
-      <w:r>
-        <w:t xml:space="preserve">),2) as 'Média Salarial', </w:t>
-      </w:r>
-      <w:proofErr w:type="spellStart"/>
-      <w:r>
-        <w:t>count</w:t>
-      </w:r>
-      <w:proofErr w:type="spellEnd"/>
-      <w:r>
-        <w:t>(</w:t>
-      </w:r>
-      <w:proofErr w:type="spellStart"/>
-      <w:r>
-        <w:t>id_funcionario</w:t>
-      </w:r>
-      <w:proofErr w:type="spellEnd"/>
-      <w:r>
-        <w:t xml:space="preserve">) as 'Total Funcionários' </w:t>
-      </w:r>
-      <w:proofErr w:type="spellStart"/>
-      <w:r>
-        <w:t>from</w:t>
-      </w:r>
-      <w:proofErr w:type="spellEnd"/>
-      <w:r>
-        <w:t xml:space="preserve"> </w:t>
-      </w:r>
-      <w:proofErr w:type="spellStart"/>
-      <w:r>
-        <w:t>funcionarios</w:t>
-      </w:r>
-      <w:proofErr w:type="spellEnd"/>
-      <w:r>
-        <w:t xml:space="preserve"> f</w:t>
-      </w:r>
-    </w:p>
-    <w:p>
-      <w:pPr>
-        <w:ind w:firstLine="708"/>
-        <w:jc w:val="both"/>
-      </w:pPr>
-      <w:proofErr w:type="spellStart"/>
-      <w:r>
-        <w:t>join</w:t>
-      </w:r>
-      <w:proofErr w:type="spellEnd"/>
-      <w:r>
-        <w:t xml:space="preserve"> departamentos d </w:t>
-      </w:r>
-      <w:proofErr w:type="spellStart"/>
-      <w:r>
-        <w:t>on</w:t>
-      </w:r>
-      <w:proofErr w:type="spellEnd"/>
-      <w:r>
-        <w:t xml:space="preserve"> </w:t>
-      </w:r>
-      <w:proofErr w:type="spellStart"/>
-      <w:r>
-        <w:t>f.id_departamento</w:t>
-      </w:r>
-      <w:proofErr w:type="spellEnd"/>
-      <w:r>
-        <w:t xml:space="preserve"> = </w:t>
-      </w:r>
-      <w:proofErr w:type="spellStart"/>
-      <w:r>
-        <w:t>d.id_departamento</w:t>
-      </w:r>
-      <w:proofErr w:type="spellEnd"/>
-    </w:p>
-    <w:p>
-      <w:pPr>
-        <w:ind w:firstLine="708"/>
-        <w:jc w:val="both"/>
-      </w:pPr>
-      <w:proofErr w:type="spellStart"/>
-      <w:r>
-        <w:t>group</w:t>
-      </w:r>
-      <w:proofErr w:type="spellEnd"/>
-      <w:r>
-        <w:t xml:space="preserve"> </w:t>
-      </w:r>
-      <w:proofErr w:type="spellStart"/>
-      <w:r>
-        <w:t>by</w:t>
-      </w:r>
-      <w:proofErr w:type="spellEnd"/>
-      <w:r>
-        <w:t xml:space="preserve"> </w:t>
-      </w:r>
-      <w:proofErr w:type="spellStart"/>
-      <w:proofErr w:type="gramStart"/>
-      <w:r>
-        <w:t>d.nome</w:t>
-      </w:r>
-      <w:proofErr w:type="spellEnd"/>
-      <w:proofErr w:type="gramEnd"/>
-    </w:p>
-    <w:p>
-      <w:pPr>
-        <w:ind w:firstLine="708"/>
-        <w:jc w:val="both"/>
-      </w:pPr>
-      <w:proofErr w:type="spellStart"/>
-      <w:r>
-        <w:t>order</w:t>
-      </w:r>
-      <w:proofErr w:type="spellEnd"/>
-      <w:r>
-        <w:t xml:space="preserve"> </w:t>
-      </w:r>
-      <w:proofErr w:type="spellStart"/>
-      <w:r>
-        <w:t>by</w:t>
-      </w:r>
-      <w:proofErr w:type="spellEnd"/>
-      <w:r>
-        <w:t xml:space="preserve"> </w:t>
-      </w:r>
-      <w:proofErr w:type="spellStart"/>
-      <w:proofErr w:type="gramStart"/>
-      <w:r>
-        <w:t>d.nome</w:t>
-      </w:r>
-      <w:proofErr w:type="spellEnd"/>
-      <w:proofErr w:type="gramEnd"/>
-      <w:r>
-        <w:t>;</w:t>
+      <w:r>
+        <w:t>select d.nome, round(avg(salario),2) as 'Média Salarial', count(id_funcionario) as 'Total Funcionários' from funcionarios f</w:t>
+      </w:r>
+    </w:p>
+    <w:p>
+      <w:pPr>
+        <w:ind w:firstLine="708"/>
+        <w:jc w:val="both"/>
+      </w:pPr>
+      <w:r>
+        <w:t>join departamentos d on f.id_departamento = d.id_departamento</w:t>
+      </w:r>
+    </w:p>
+    <w:p>
+      <w:pPr>
+        <w:ind w:firstLine="708"/>
+        <w:jc w:val="both"/>
+      </w:pPr>
+      <w:r>
+        <w:t>group by d.nome</w:t>
+      </w:r>
+    </w:p>
+    <w:p>
+      <w:pPr>
+        <w:ind w:firstLine="708"/>
+        <w:jc w:val="both"/>
+      </w:pPr>
+      <w:r>
+        <w:t>order by d.nome;</w:t>
       </w:r>
     </w:p>
     <w:p>
@@ -2463,190 +1979,58 @@
         <w:ind w:firstLine="708"/>
         <w:jc w:val="both"/>
       </w:pPr>
-      <w:proofErr w:type="spellStart"/>
-      <w:r>
-        <w:t>select</w:t>
-      </w:r>
-      <w:proofErr w:type="spellEnd"/>
-      <w:r>
-        <w:t xml:space="preserve"> </w:t>
-      </w:r>
-      <w:proofErr w:type="spellStart"/>
-      <w:proofErr w:type="gramStart"/>
-      <w:r>
-        <w:t>c.nome</w:t>
-      </w:r>
-      <w:proofErr w:type="spellEnd"/>
-      <w:proofErr w:type="gramEnd"/>
-      <w:r>
-        <w:t xml:space="preserve"> as Cargo, round(</w:t>
-      </w:r>
-      <w:proofErr w:type="spellStart"/>
-      <w:r>
-        <w:t>avg</w:t>
-      </w:r>
-      <w:proofErr w:type="spellEnd"/>
-      <w:r>
-        <w:t>(</w:t>
-      </w:r>
-      <w:proofErr w:type="gramStart"/>
-      <w:r>
-        <w:t>salario</w:t>
-      </w:r>
-      <w:proofErr w:type="gramEnd"/>
-      <w:r>
-        <w:t xml:space="preserve">),2) as 'Média Salarial', </w:t>
-      </w:r>
-      <w:proofErr w:type="spellStart"/>
-      <w:r>
-        <w:t>count</w:t>
-      </w:r>
-      <w:proofErr w:type="spellEnd"/>
-      <w:r>
-        <w:t>(</w:t>
-      </w:r>
-      <w:proofErr w:type="spellStart"/>
-      <w:r>
-        <w:t>id_funcionario</w:t>
-      </w:r>
-      <w:proofErr w:type="spellEnd"/>
-      <w:r>
-        <w:t xml:space="preserve">) as 'Total Funcionários' </w:t>
-      </w:r>
-      <w:proofErr w:type="spellStart"/>
-      <w:r>
-        <w:t>from</w:t>
-      </w:r>
-      <w:proofErr w:type="spellEnd"/>
-      <w:r>
-        <w:t xml:space="preserve"> </w:t>
-      </w:r>
-      <w:proofErr w:type="spellStart"/>
-      <w:r>
-        <w:t>funcionarios</w:t>
-      </w:r>
-      <w:proofErr w:type="spellEnd"/>
-      <w:r>
-        <w:t xml:space="preserve"> f</w:t>
-      </w:r>
-    </w:p>
-    <w:p>
-      <w:pPr>
-        <w:ind w:firstLine="708"/>
-        <w:jc w:val="both"/>
-      </w:pPr>
-      <w:proofErr w:type="spellStart"/>
-      <w:r>
-        <w:t>join</w:t>
-      </w:r>
-      <w:proofErr w:type="spellEnd"/>
-      <w:r>
-        <w:t xml:space="preserve"> cargos c </w:t>
-      </w:r>
-      <w:proofErr w:type="spellStart"/>
-      <w:r>
-        <w:t>on</w:t>
-      </w:r>
-      <w:proofErr w:type="spellEnd"/>
-      <w:r>
-        <w:t xml:space="preserve"> </w:t>
-      </w:r>
-      <w:proofErr w:type="spellStart"/>
-      <w:r>
-        <w:t>c.id_cargo</w:t>
-      </w:r>
-      <w:proofErr w:type="spellEnd"/>
-      <w:r>
-        <w:t xml:space="preserve"> = </w:t>
-      </w:r>
-      <w:proofErr w:type="spellStart"/>
-      <w:r>
-        <w:t>f.id_cargo</w:t>
-      </w:r>
-      <w:proofErr w:type="spellEnd"/>
-    </w:p>
-    <w:p>
-      <w:pPr>
-        <w:ind w:firstLine="708"/>
-        <w:jc w:val="both"/>
-      </w:pPr>
-      <w:proofErr w:type="spellStart"/>
-      <w:r>
-        <w:t>group</w:t>
-      </w:r>
-      <w:proofErr w:type="spellEnd"/>
-      <w:r>
-        <w:t xml:space="preserve"> </w:t>
-      </w:r>
-      <w:proofErr w:type="spellStart"/>
-      <w:r>
-        <w:t>by</w:t>
-      </w:r>
-      <w:proofErr w:type="spellEnd"/>
-      <w:r>
-        <w:t xml:space="preserve"> </w:t>
-      </w:r>
-      <w:proofErr w:type="spellStart"/>
-      <w:proofErr w:type="gramStart"/>
-      <w:r>
-        <w:t>c.nome</w:t>
-      </w:r>
-      <w:proofErr w:type="spellEnd"/>
-      <w:proofErr w:type="gramEnd"/>
-    </w:p>
-    <w:p>
-      <w:pPr>
-        <w:ind w:firstLine="708"/>
-        <w:jc w:val="both"/>
-      </w:pPr>
-      <w:proofErr w:type="spellStart"/>
-      <w:r>
-        <w:t>order</w:t>
-      </w:r>
-      <w:proofErr w:type="spellEnd"/>
-      <w:r>
-        <w:t xml:space="preserve"> </w:t>
-      </w:r>
-      <w:proofErr w:type="spellStart"/>
-      <w:r>
-        <w:t>by</w:t>
-      </w:r>
-      <w:proofErr w:type="spellEnd"/>
-      <w:r>
-        <w:t xml:space="preserve"> </w:t>
-      </w:r>
-      <w:proofErr w:type="spellStart"/>
-      <w:proofErr w:type="gramStart"/>
-      <w:r>
-        <w:t>c.nome</w:t>
-      </w:r>
-      <w:proofErr w:type="spellEnd"/>
-      <w:proofErr w:type="gramEnd"/>
-      <w:r>
-        <w:t>;</w:t>
-      </w:r>
-    </w:p>
-    <w:p>
-      <w:pPr>
-        <w:ind w:firstLine="708"/>
-        <w:jc w:val="both"/>
-      </w:pPr>
-    </w:p>
-    <w:p>
-      <w:pPr>
-        <w:ind w:firstLine="708"/>
-        <w:jc w:val="both"/>
-        <w:rPr>
-          <w:b/>
-          <w:bCs/>
-        </w:rPr>
-      </w:pPr>
-      <w:r>
-        <w:rPr>
-          <w:b/>
-          <w:bCs/>
-        </w:rPr>
+      <w:r>
         <w:lastRenderedPageBreak/>
+        <w:t>select c.nome as Cargo, round(avg(salario),2) as 'Média Salarial', count(id_funcionario) as 'Total Funcionários' from funcionarios f</w:t>
+      </w:r>
+    </w:p>
+    <w:p>
+      <w:pPr>
+        <w:ind w:firstLine="708"/>
+        <w:jc w:val="both"/>
+      </w:pPr>
+      <w:r>
+        <w:t>join cargos c on c.id_cargo = f.id_cargo</w:t>
+      </w:r>
+    </w:p>
+    <w:p>
+      <w:pPr>
+        <w:ind w:firstLine="708"/>
+        <w:jc w:val="both"/>
+      </w:pPr>
+      <w:r>
+        <w:t>group by c.nome</w:t>
+      </w:r>
+    </w:p>
+    <w:p>
+      <w:pPr>
+        <w:ind w:firstLine="708"/>
+        <w:jc w:val="both"/>
+      </w:pPr>
+      <w:r>
+        <w:t>order by c.nome;</w:t>
+      </w:r>
+    </w:p>
+    <w:p>
+      <w:pPr>
+        <w:ind w:firstLine="708"/>
+        <w:jc w:val="both"/>
+      </w:pPr>
+    </w:p>
+    <w:p>
+      <w:pPr>
+        <w:ind w:firstLine="708"/>
+        <w:jc w:val="both"/>
+        <w:rPr>
+          <w:b/>
+          <w:bCs/>
+        </w:rPr>
+      </w:pPr>
+      <w:r>
+        <w:rPr>
+          <w:b/>
+          <w:bCs/>
+        </w:rPr>
         <w:t>-- Média por tipo de despesa (Direta ou Indireta) e contagem de funcionários</w:t>
       </w:r>
     </w:p>
@@ -2655,138 +2039,26 @@
         <w:ind w:firstLine="708"/>
         <w:jc w:val="both"/>
       </w:pPr>
-      <w:proofErr w:type="spellStart"/>
-      <w:r>
-        <w:t>select</w:t>
-      </w:r>
-      <w:proofErr w:type="spellEnd"/>
-      <w:r>
-        <w:t xml:space="preserve"> </w:t>
-      </w:r>
-      <w:proofErr w:type="spellStart"/>
-      <w:proofErr w:type="gramStart"/>
-      <w:r>
-        <w:t>d.despesa</w:t>
-      </w:r>
-      <w:proofErr w:type="spellEnd"/>
-      <w:proofErr w:type="gramEnd"/>
-      <w:r>
-        <w:t>, round(</w:t>
-      </w:r>
-      <w:proofErr w:type="spellStart"/>
-      <w:r>
-        <w:t>avg</w:t>
-      </w:r>
-      <w:proofErr w:type="spellEnd"/>
-      <w:r>
-        <w:t>(</w:t>
-      </w:r>
-      <w:proofErr w:type="gramStart"/>
-      <w:r>
-        <w:t>salario</w:t>
-      </w:r>
-      <w:proofErr w:type="gramEnd"/>
-      <w:r>
-        <w:t xml:space="preserve">),2) as 'Média Salarial', </w:t>
-      </w:r>
-      <w:proofErr w:type="spellStart"/>
-      <w:r>
-        <w:t>count</w:t>
-      </w:r>
-      <w:proofErr w:type="spellEnd"/>
-      <w:r>
-        <w:t>(</w:t>
-      </w:r>
-      <w:proofErr w:type="spellStart"/>
-      <w:r>
-        <w:t>id_funcionario</w:t>
-      </w:r>
-      <w:proofErr w:type="spellEnd"/>
-      <w:r>
-        <w:t xml:space="preserve">) as 'Total Funcionários' </w:t>
-      </w:r>
-      <w:proofErr w:type="spellStart"/>
-      <w:r>
-        <w:t>from</w:t>
-      </w:r>
-      <w:proofErr w:type="spellEnd"/>
-      <w:r>
-        <w:t xml:space="preserve"> </w:t>
-      </w:r>
-      <w:proofErr w:type="spellStart"/>
-      <w:r>
-        <w:t>funcionarios</w:t>
-      </w:r>
-      <w:proofErr w:type="spellEnd"/>
-      <w:r>
-        <w:t xml:space="preserve"> f</w:t>
-      </w:r>
-    </w:p>
-    <w:p>
-      <w:pPr>
-        <w:ind w:firstLine="708"/>
-        <w:jc w:val="both"/>
-      </w:pPr>
-      <w:proofErr w:type="spellStart"/>
-      <w:r>
-        <w:t>join</w:t>
-      </w:r>
-      <w:proofErr w:type="spellEnd"/>
-      <w:r>
-        <w:t xml:space="preserve"> departamentos d </w:t>
-      </w:r>
-      <w:proofErr w:type="spellStart"/>
-      <w:r>
-        <w:t>on</w:t>
-      </w:r>
-      <w:proofErr w:type="spellEnd"/>
-      <w:r>
-        <w:t xml:space="preserve"> </w:t>
-      </w:r>
-      <w:proofErr w:type="spellStart"/>
-      <w:r>
-        <w:t>d.id_departamento</w:t>
-      </w:r>
-      <w:proofErr w:type="spellEnd"/>
-      <w:r>
-        <w:t xml:space="preserve"> = </w:t>
-      </w:r>
-      <w:proofErr w:type="spellStart"/>
-      <w:r>
-        <w:t>f.id_departamento</w:t>
-      </w:r>
-      <w:proofErr w:type="spellEnd"/>
-    </w:p>
-    <w:p>
-      <w:pPr>
-        <w:ind w:firstLine="708"/>
-        <w:jc w:val="both"/>
-      </w:pPr>
-      <w:proofErr w:type="spellStart"/>
-      <w:r>
-        <w:t>group</w:t>
-      </w:r>
-      <w:proofErr w:type="spellEnd"/>
-      <w:r>
-        <w:t xml:space="preserve"> </w:t>
-      </w:r>
-      <w:proofErr w:type="spellStart"/>
-      <w:r>
-        <w:t>by</w:t>
-      </w:r>
-      <w:proofErr w:type="spellEnd"/>
-      <w:r>
-        <w:t xml:space="preserve"> </w:t>
-      </w:r>
-      <w:proofErr w:type="spellStart"/>
-      <w:proofErr w:type="gramStart"/>
-      <w:r>
-        <w:t>d.despesa</w:t>
-      </w:r>
-      <w:proofErr w:type="spellEnd"/>
-      <w:proofErr w:type="gramEnd"/>
-      <w:r>
-        <w:t>;</w:t>
+      <w:r>
+        <w:t>select d.despesa, round(avg(salario),2) as 'Média Salarial', count(id_funcionario) as 'Total Funcionários' from funcionarios f</w:t>
+      </w:r>
+    </w:p>
+    <w:p>
+      <w:pPr>
+        <w:ind w:firstLine="708"/>
+        <w:jc w:val="both"/>
+      </w:pPr>
+      <w:r>
+        <w:t>join departamentos d on d.id_departamento = f.id_departamento</w:t>
+      </w:r>
+    </w:p>
+    <w:p>
+      <w:pPr>
+        <w:ind w:firstLine="708"/>
+        <w:jc w:val="both"/>
+      </w:pPr>
+      <w:r>
+        <w:t>group by d.despesa;</w:t>
       </w:r>
     </w:p>
     <w:p>
@@ -2844,85 +2116,26 @@
         <w:ind w:firstLine="708"/>
         <w:jc w:val="both"/>
       </w:pPr>
-      <w:proofErr w:type="spellStart"/>
-      <w:r>
-        <w:t>select</w:t>
-      </w:r>
-      <w:proofErr w:type="spellEnd"/>
-      <w:r>
-        <w:t xml:space="preserve"> </w:t>
-      </w:r>
-      <w:proofErr w:type="spellStart"/>
-      <w:proofErr w:type="gramStart"/>
-      <w:r>
-        <w:t>f.sexo</w:t>
-      </w:r>
-      <w:proofErr w:type="spellEnd"/>
-      <w:proofErr w:type="gramEnd"/>
-      <w:r>
-        <w:t xml:space="preserve">, </w:t>
-      </w:r>
-      <w:proofErr w:type="spellStart"/>
-      <w:r>
-        <w:t>count</w:t>
-      </w:r>
-      <w:proofErr w:type="spellEnd"/>
-      <w:r>
-        <w:t>(sexo)</w:t>
-      </w:r>
-    </w:p>
-    <w:p>
-      <w:pPr>
-        <w:ind w:firstLine="708"/>
-        <w:jc w:val="both"/>
-      </w:pPr>
-      <w:proofErr w:type="spellStart"/>
-      <w:r>
-        <w:t>from</w:t>
-      </w:r>
-      <w:proofErr w:type="spellEnd"/>
-      <w:r>
-        <w:t xml:space="preserve"> </w:t>
-      </w:r>
-      <w:proofErr w:type="spellStart"/>
-      <w:r>
-        <w:t>funcionarios</w:t>
-      </w:r>
-      <w:proofErr w:type="spellEnd"/>
-      <w:r>
-        <w:t xml:space="preserve"> f</w:t>
-      </w:r>
-    </w:p>
-    <w:p>
-      <w:pPr>
-        <w:ind w:firstLine="708"/>
-        <w:jc w:val="both"/>
-      </w:pPr>
-      <w:proofErr w:type="spellStart"/>
-      <w:r>
-        <w:t>group</w:t>
-      </w:r>
-      <w:proofErr w:type="spellEnd"/>
-      <w:r>
-        <w:t xml:space="preserve"> </w:t>
-      </w:r>
-      <w:proofErr w:type="spellStart"/>
-      <w:r>
-        <w:t>by</w:t>
-      </w:r>
-      <w:proofErr w:type="spellEnd"/>
-      <w:r>
-        <w:t xml:space="preserve"> </w:t>
-      </w:r>
-      <w:proofErr w:type="spellStart"/>
-      <w:proofErr w:type="gramStart"/>
-      <w:r>
-        <w:t>f.sexo</w:t>
-      </w:r>
-      <w:proofErr w:type="spellEnd"/>
-      <w:proofErr w:type="gramEnd"/>
-      <w:r>
-        <w:t>;</w:t>
+      <w:r>
+        <w:t>select f.sexo, count(sexo)</w:t>
+      </w:r>
+    </w:p>
+    <w:p>
+      <w:pPr>
+        <w:ind w:firstLine="708"/>
+        <w:jc w:val="both"/>
+      </w:pPr>
+      <w:r>
+        <w:t>from funcionarios f</w:t>
+      </w:r>
+    </w:p>
+    <w:p>
+      <w:pPr>
+        <w:ind w:firstLine="708"/>
+        <w:jc w:val="both"/>
+      </w:pPr>
+      <w:r>
+        <w:t>group by f.sexo;</w:t>
       </w:r>
     </w:p>
     <w:p>
@@ -2960,159 +2173,26 @@
         <w:ind w:firstLine="708"/>
         <w:jc w:val="both"/>
       </w:pPr>
-      <w:proofErr w:type="spellStart"/>
-      <w:r>
-        <w:t>select</w:t>
-      </w:r>
-      <w:proofErr w:type="spellEnd"/>
-      <w:r>
-        <w:t xml:space="preserve"> </w:t>
-      </w:r>
-      <w:proofErr w:type="spellStart"/>
-      <w:proofErr w:type="gramStart"/>
-      <w:r>
-        <w:t>f.sexo</w:t>
-      </w:r>
-      <w:proofErr w:type="spellEnd"/>
-      <w:proofErr w:type="gramEnd"/>
-      <w:r>
-        <w:t xml:space="preserve">, </w:t>
-      </w:r>
-      <w:proofErr w:type="spellStart"/>
-      <w:r>
-        <w:t>count</w:t>
-      </w:r>
-      <w:proofErr w:type="spellEnd"/>
-      <w:r>
-        <w:t xml:space="preserve">(sexo) </w:t>
-      </w:r>
-      <w:proofErr w:type="gramStart"/>
-      <w:r>
-        <w:t>as total</w:t>
-      </w:r>
-      <w:proofErr w:type="gramEnd"/>
-      <w:r>
-        <w:t xml:space="preserve">, </w:t>
-      </w:r>
-      <w:proofErr w:type="spellStart"/>
-      <w:proofErr w:type="gramStart"/>
-      <w:r>
-        <w:t>concat</w:t>
-      </w:r>
-      <w:proofErr w:type="spellEnd"/>
-      <w:r>
-        <w:t>(round(</w:t>
-      </w:r>
-      <w:proofErr w:type="gramEnd"/>
-      <w:r>
-        <w:t>((</w:t>
-      </w:r>
-      <w:proofErr w:type="spellStart"/>
-      <w:r>
-        <w:t>select</w:t>
-      </w:r>
-      <w:proofErr w:type="spellEnd"/>
-      <w:r>
-        <w:t xml:space="preserve"> </w:t>
-      </w:r>
-      <w:proofErr w:type="spellStart"/>
-      <w:r>
-        <w:t>count</w:t>
-      </w:r>
-      <w:proofErr w:type="spellEnd"/>
-      <w:r>
-        <w:t>(sexo) / (</w:t>
-      </w:r>
-      <w:proofErr w:type="spellStart"/>
-      <w:r>
-        <w:t>select</w:t>
-      </w:r>
-      <w:proofErr w:type="spellEnd"/>
-      <w:r>
-        <w:t xml:space="preserve"> </w:t>
-      </w:r>
-      <w:proofErr w:type="spellStart"/>
-      <w:proofErr w:type="gramStart"/>
-      <w:r>
-        <w:t>count</w:t>
-      </w:r>
-      <w:proofErr w:type="spellEnd"/>
-      <w:r>
-        <w:t>(</w:t>
-      </w:r>
-      <w:proofErr w:type="gramEnd"/>
-      <w:r>
-        <w:t xml:space="preserve">*) </w:t>
-      </w:r>
-      <w:proofErr w:type="spellStart"/>
-      <w:r>
-        <w:t>from</w:t>
-      </w:r>
-      <w:proofErr w:type="spellEnd"/>
-      <w:r>
-        <w:t xml:space="preserve"> </w:t>
-      </w:r>
-      <w:proofErr w:type="spellStart"/>
-      <w:r>
-        <w:t>funcionarios</w:t>
-      </w:r>
-      <w:proofErr w:type="spellEnd"/>
-      <w:r>
-        <w:t>) * 100)),2),"%") as percentual</w:t>
-      </w:r>
-    </w:p>
-    <w:p>
-      <w:pPr>
-        <w:ind w:firstLine="708"/>
-        <w:jc w:val="both"/>
-      </w:pPr>
-      <w:proofErr w:type="spellStart"/>
-      <w:r>
-        <w:t>from</w:t>
-      </w:r>
-      <w:proofErr w:type="spellEnd"/>
-      <w:r>
-        <w:t xml:space="preserve"> </w:t>
-      </w:r>
-      <w:proofErr w:type="spellStart"/>
-      <w:r>
-        <w:t>funcionarios</w:t>
-      </w:r>
-      <w:proofErr w:type="spellEnd"/>
-      <w:r>
-        <w:t xml:space="preserve"> f</w:t>
-      </w:r>
-    </w:p>
-    <w:p>
-      <w:pPr>
-        <w:ind w:firstLine="708"/>
-        <w:jc w:val="both"/>
-      </w:pPr>
-      <w:proofErr w:type="spellStart"/>
-      <w:r>
-        <w:t>group</w:t>
-      </w:r>
-      <w:proofErr w:type="spellEnd"/>
-      <w:r>
-        <w:t xml:space="preserve"> </w:t>
-      </w:r>
-      <w:proofErr w:type="spellStart"/>
-      <w:r>
-        <w:t>by</w:t>
-      </w:r>
-      <w:proofErr w:type="spellEnd"/>
-      <w:r>
-        <w:t xml:space="preserve"> </w:t>
-      </w:r>
-      <w:proofErr w:type="spellStart"/>
-      <w:proofErr w:type="gramStart"/>
-      <w:r>
-        <w:t>f.sexo</w:t>
-      </w:r>
-      <w:proofErr w:type="spellEnd"/>
-      <w:proofErr w:type="gramEnd"/>
-      <w:r>
-        <w:t>;</w:t>
+      <w:r>
+        <w:t>select f.sexo, count(sexo) as total, concat(round(((select count(sexo) / (select count(*) from funcionarios) * 100)),2),"%") as percentual</w:t>
+      </w:r>
+    </w:p>
+    <w:p>
+      <w:pPr>
+        <w:ind w:firstLine="708"/>
+        <w:jc w:val="both"/>
+      </w:pPr>
+      <w:r>
+        <w:t>from funcionarios f</w:t>
+      </w:r>
+    </w:p>
+    <w:p>
+      <w:pPr>
+        <w:ind w:firstLine="708"/>
+        <w:jc w:val="both"/>
+      </w:pPr>
+      <w:r>
+        <w:t>group by f.sexo;</w:t>
       </w:r>
     </w:p>
     <w:p>
@@ -3143,99 +2223,28 @@
         <w:ind w:firstLine="708"/>
         <w:jc w:val="both"/>
       </w:pPr>
-      <w:proofErr w:type="spellStart"/>
-      <w:r>
-        <w:t>select</w:t>
-      </w:r>
-      <w:proofErr w:type="spellEnd"/>
-      <w:r>
-        <w:t xml:space="preserve"> </w:t>
-      </w:r>
-      <w:proofErr w:type="spellStart"/>
-      <w:proofErr w:type="gramStart"/>
-      <w:r>
-        <w:t>d.nome</w:t>
-      </w:r>
-      <w:proofErr w:type="spellEnd"/>
-      <w:proofErr w:type="gramEnd"/>
-      <w:r>
-        <w:t xml:space="preserve"> as departamento, </w:t>
-      </w:r>
-      <w:proofErr w:type="spellStart"/>
-      <w:proofErr w:type="gramStart"/>
-      <w:r>
-        <w:t>f.sexo</w:t>
-      </w:r>
-      <w:proofErr w:type="spellEnd"/>
-      <w:proofErr w:type="gramEnd"/>
-      <w:r>
-        <w:t xml:space="preserve">, </w:t>
-      </w:r>
-      <w:proofErr w:type="spellStart"/>
-      <w:r>
-        <w:t>count</w:t>
-      </w:r>
-      <w:proofErr w:type="spellEnd"/>
-      <w:r>
-        <w:t>(sexo)</w:t>
-      </w:r>
-    </w:p>
-    <w:p>
-      <w:pPr>
-        <w:ind w:firstLine="708"/>
-        <w:jc w:val="both"/>
-      </w:pPr>
-      <w:proofErr w:type="spellStart"/>
-      <w:r>
-        <w:t>from</w:t>
-      </w:r>
-      <w:proofErr w:type="spellEnd"/>
-      <w:r>
-        <w:t xml:space="preserve"> </w:t>
-      </w:r>
-      <w:proofErr w:type="spellStart"/>
-      <w:r>
-        <w:t>funcionarios</w:t>
-      </w:r>
-      <w:proofErr w:type="spellEnd"/>
-      <w:r>
-        <w:t xml:space="preserve"> f</w:t>
-      </w:r>
-    </w:p>
-    <w:p>
-      <w:pPr>
-        <w:ind w:firstLine="708"/>
-        <w:jc w:val="both"/>
-      </w:pPr>
-      <w:proofErr w:type="spellStart"/>
-      <w:r>
-        <w:t>join</w:t>
-      </w:r>
-      <w:proofErr w:type="spellEnd"/>
-      <w:r>
-        <w:t xml:space="preserve"> departamentos d </w:t>
-      </w:r>
-      <w:proofErr w:type="spellStart"/>
-      <w:r>
-        <w:t>on</w:t>
-      </w:r>
-      <w:proofErr w:type="spellEnd"/>
-      <w:r>
-        <w:t xml:space="preserve"> </w:t>
-      </w:r>
-      <w:proofErr w:type="spellStart"/>
-      <w:r>
-        <w:t>d.id_departamento</w:t>
-      </w:r>
-      <w:proofErr w:type="spellEnd"/>
-      <w:r>
-        <w:t xml:space="preserve"> = </w:t>
-      </w:r>
-      <w:proofErr w:type="spellStart"/>
-      <w:r>
-        <w:t>f.id_departamento</w:t>
-      </w:r>
-      <w:proofErr w:type="spellEnd"/>
+      <w:r>
+        <w:t>select d.nome as departamento, f.sexo, count(sexo)</w:t>
+      </w:r>
+    </w:p>
+    <w:p>
+      <w:pPr>
+        <w:ind w:firstLine="708"/>
+        <w:jc w:val="both"/>
+      </w:pPr>
+      <w:r>
+        <w:t>from funcionarios f</w:t>
+      </w:r>
+    </w:p>
+    <w:p>
+      <w:pPr>
+        <w:ind w:firstLine="708"/>
+        <w:jc w:val="both"/>
+      </w:pPr>
+      <w:r>
+        <w:lastRenderedPageBreak/>
+        <w:t>join departamentos d on d.id_departamento = f.id_departamento</w:t>
+      </w:r>
     </w:p>
     <w:p>
       <w:pPr>
@@ -3283,100 +2292,27 @@
         <w:ind w:firstLine="708"/>
         <w:jc w:val="both"/>
       </w:pPr>
-      <w:proofErr w:type="spellStart"/>
-      <w:r>
-        <w:t>select</w:t>
-      </w:r>
-      <w:proofErr w:type="spellEnd"/>
-      <w:r>
-        <w:t xml:space="preserve"> </w:t>
-      </w:r>
-      <w:proofErr w:type="spellStart"/>
-      <w:proofErr w:type="gramStart"/>
-      <w:r>
-        <w:t>c.nome</w:t>
-      </w:r>
-      <w:proofErr w:type="spellEnd"/>
-      <w:proofErr w:type="gramEnd"/>
-      <w:r>
-        <w:t xml:space="preserve"> as Cargo, </w:t>
-      </w:r>
-      <w:proofErr w:type="spellStart"/>
-      <w:proofErr w:type="gramStart"/>
-      <w:r>
-        <w:t>f.sexo</w:t>
-      </w:r>
-      <w:proofErr w:type="spellEnd"/>
-      <w:proofErr w:type="gramEnd"/>
-      <w:r>
-        <w:t xml:space="preserve">, </w:t>
-      </w:r>
-      <w:proofErr w:type="spellStart"/>
-      <w:r>
-        <w:t>count</w:t>
-      </w:r>
-      <w:proofErr w:type="spellEnd"/>
-      <w:r>
-        <w:t>(sexo)</w:t>
-      </w:r>
-    </w:p>
-    <w:p>
-      <w:pPr>
-        <w:ind w:firstLine="708"/>
-        <w:jc w:val="both"/>
-      </w:pPr>
-      <w:proofErr w:type="spellStart"/>
-      <w:r>
-        <w:t>from</w:t>
-      </w:r>
-      <w:proofErr w:type="spellEnd"/>
-      <w:r>
-        <w:t xml:space="preserve"> </w:t>
-      </w:r>
-      <w:proofErr w:type="spellStart"/>
-      <w:r>
-        <w:t>funcionarios</w:t>
-      </w:r>
-      <w:proofErr w:type="spellEnd"/>
-      <w:r>
-        <w:t xml:space="preserve"> f</w:t>
-      </w:r>
-    </w:p>
-    <w:p>
-      <w:pPr>
-        <w:ind w:firstLine="708"/>
-        <w:jc w:val="both"/>
-      </w:pPr>
-      <w:proofErr w:type="spellStart"/>
-      <w:r>
-        <w:lastRenderedPageBreak/>
-        <w:t>join</w:t>
-      </w:r>
-      <w:proofErr w:type="spellEnd"/>
-      <w:r>
-        <w:t xml:space="preserve"> cargos c </w:t>
-      </w:r>
-      <w:proofErr w:type="spellStart"/>
-      <w:r>
-        <w:t>on</w:t>
-      </w:r>
-      <w:proofErr w:type="spellEnd"/>
-      <w:r>
-        <w:t xml:space="preserve"> </w:t>
-      </w:r>
-      <w:proofErr w:type="spellStart"/>
-      <w:r>
-        <w:t>c.id_cargo</w:t>
-      </w:r>
-      <w:proofErr w:type="spellEnd"/>
-      <w:r>
-        <w:t xml:space="preserve"> = </w:t>
-      </w:r>
-      <w:proofErr w:type="spellStart"/>
-      <w:r>
-        <w:t>f.id_cargo</w:t>
-      </w:r>
-      <w:proofErr w:type="spellEnd"/>
+      <w:r>
+        <w:t>select c.nome as Cargo, f.sexo, count(sexo)</w:t>
+      </w:r>
+    </w:p>
+    <w:p>
+      <w:pPr>
+        <w:ind w:firstLine="708"/>
+        <w:jc w:val="both"/>
+      </w:pPr>
+      <w:r>
+        <w:t>from funcionarios f</w:t>
+      </w:r>
+    </w:p>
+    <w:p>
+      <w:pPr>
+        <w:ind w:firstLine="708"/>
+        <w:jc w:val="both"/>
+      </w:pPr>
+      <w:r>
+        <w:t>join cargos c on c.id_cargo = f.id_cargo</w:t>
+      </w:r>
     </w:p>
     <w:p>
       <w:pPr>

</xml_diff>